<commit_message>
updated code outputs files and created pdf
</commit_message>
<xml_diff>
--- a/ENSF607_Lab2_Deliverable2CodeOutputs.docx
+++ b/ENSF607_Lab2_Deliverable2CodeOutputs.docx
@@ -7,6 +7,500 @@
         <w:pStyle w:val="Heading1"/>
       </w:pPr>
       <w:r>
+        <w:t>ENSF607 Lab 2 Deliverable 2</w:t>
+      </w:r>
+    </w:p>
+    <w:p>
+      <w:r>
+        <w:t>Group: Riley Berry and Zachary Graham</w:t>
+      </w:r>
+      <w:bookmarkStart w:id="0" w:name="_GoBack"/>
+      <w:bookmarkEnd w:id="0"/>
+    </w:p>
+    <w:p>
+      <w:pPr>
+        <w:pStyle w:val="Heading1"/>
+      </w:pPr>
+      <w:r>
+        <w:t>Task 4-5 Combined output and screenshots</w:t>
+      </w:r>
+    </w:p>
+    <w:p>
+      <w:pPr>
+        <w:pStyle w:val="Heading2"/>
+      </w:pPr>
+      <w:r>
+        <w:t>Default screen</w:t>
+      </w:r>
+    </w:p>
+    <w:p>
+      <w:r>
+        <w:rPr>
+          <w:noProof/>
+        </w:rPr>
+        <w:drawing>
+          <wp:inline distT="0" distB="0" distL="0" distR="0" wp14:anchorId="2A91D098" wp14:editId="13215A4C">
+            <wp:extent cx="5943600" cy="2327910"/>
+            <wp:effectExtent l="0" t="0" r="0" b="0"/>
+            <wp:docPr id="18" name="Picture 18"/>
+            <wp:cNvGraphicFramePr>
+              <a:graphicFrameLocks xmlns:a="http://schemas.openxmlformats.org/drawingml/2006/main" noChangeAspect="1"/>
+            </wp:cNvGraphicFramePr>
+            <a:graphic xmlns:a="http://schemas.openxmlformats.org/drawingml/2006/main">
+              <a:graphicData uri="http://schemas.openxmlformats.org/drawingml/2006/picture">
+                <pic:pic xmlns:pic="http://schemas.openxmlformats.org/drawingml/2006/picture">
+                  <pic:nvPicPr>
+                    <pic:cNvPr id="1" name=""/>
+                    <pic:cNvPicPr/>
+                  </pic:nvPicPr>
+                  <pic:blipFill>
+                    <a:blip r:embed="rId4"/>
+                    <a:stretch>
+                      <a:fillRect/>
+                    </a:stretch>
+                  </pic:blipFill>
+                  <pic:spPr>
+                    <a:xfrm>
+                      <a:off x="0" y="0"/>
+                      <a:ext cx="5943600" cy="2327910"/>
+                    </a:xfrm>
+                    <a:prstGeom prst="rect">
+                      <a:avLst/>
+                    </a:prstGeom>
+                  </pic:spPr>
+                </pic:pic>
+              </a:graphicData>
+            </a:graphic>
+          </wp:inline>
+        </w:drawing>
+      </w:r>
+    </w:p>
+    <w:p>
+      <w:pPr>
+        <w:pStyle w:val="Heading2"/>
+      </w:pPr>
+      <w:r>
+        <w:t>Invalid port/server entry</w:t>
+      </w:r>
+    </w:p>
+    <w:p>
+      <w:r>
+        <w:rPr>
+          <w:noProof/>
+        </w:rPr>
+        <w:drawing>
+          <wp:inline distT="0" distB="0" distL="0" distR="0" wp14:anchorId="16AC2299" wp14:editId="64B80F23">
+            <wp:extent cx="5010150" cy="3905250"/>
+            <wp:effectExtent l="0" t="0" r="0" b="0"/>
+            <wp:docPr id="19" name="Picture 19"/>
+            <wp:cNvGraphicFramePr>
+              <a:graphicFrameLocks xmlns:a="http://schemas.openxmlformats.org/drawingml/2006/main" noChangeAspect="1"/>
+            </wp:cNvGraphicFramePr>
+            <a:graphic xmlns:a="http://schemas.openxmlformats.org/drawingml/2006/main">
+              <a:graphicData uri="http://schemas.openxmlformats.org/drawingml/2006/picture">
+                <pic:pic xmlns:pic="http://schemas.openxmlformats.org/drawingml/2006/picture">
+                  <pic:nvPicPr>
+                    <pic:cNvPr id="1" name=""/>
+                    <pic:cNvPicPr/>
+                  </pic:nvPicPr>
+                  <pic:blipFill>
+                    <a:blip r:embed="rId5"/>
+                    <a:stretch>
+                      <a:fillRect/>
+                    </a:stretch>
+                  </pic:blipFill>
+                  <pic:spPr>
+                    <a:xfrm>
+                      <a:off x="0" y="0"/>
+                      <a:ext cx="5010150" cy="3905250"/>
+                    </a:xfrm>
+                    <a:prstGeom prst="rect">
+                      <a:avLst/>
+                    </a:prstGeom>
+                  </pic:spPr>
+                </pic:pic>
+              </a:graphicData>
+            </a:graphic>
+          </wp:inline>
+        </w:drawing>
+      </w:r>
+    </w:p>
+    <w:p>
+      <w:pPr>
+        <w:pStyle w:val="Heading2"/>
+      </w:pPr>
+      <w:r>
+        <w:lastRenderedPageBreak/>
+        <w:t>Name request</w:t>
+      </w:r>
+    </w:p>
+    <w:p>
+      <w:r>
+        <w:rPr>
+          <w:noProof/>
+        </w:rPr>
+        <w:drawing>
+          <wp:inline distT="0" distB="0" distL="0" distR="0" wp14:anchorId="7D4A4C4C" wp14:editId="4FFA7BF5">
+            <wp:extent cx="5943600" cy="2343785"/>
+            <wp:effectExtent l="0" t="0" r="0" b="0"/>
+            <wp:docPr id="20" name="Picture 20"/>
+            <wp:cNvGraphicFramePr>
+              <a:graphicFrameLocks xmlns:a="http://schemas.openxmlformats.org/drawingml/2006/main" noChangeAspect="1"/>
+            </wp:cNvGraphicFramePr>
+            <a:graphic xmlns:a="http://schemas.openxmlformats.org/drawingml/2006/main">
+              <a:graphicData uri="http://schemas.openxmlformats.org/drawingml/2006/picture">
+                <pic:pic xmlns:pic="http://schemas.openxmlformats.org/drawingml/2006/picture">
+                  <pic:nvPicPr>
+                    <pic:cNvPr id="1" name=""/>
+                    <pic:cNvPicPr/>
+                  </pic:nvPicPr>
+                  <pic:blipFill>
+                    <a:blip r:embed="rId6"/>
+                    <a:stretch>
+                      <a:fillRect/>
+                    </a:stretch>
+                  </pic:blipFill>
+                  <pic:spPr>
+                    <a:xfrm>
+                      <a:off x="0" y="0"/>
+                      <a:ext cx="5943600" cy="2343785"/>
+                    </a:xfrm>
+                    <a:prstGeom prst="rect">
+                      <a:avLst/>
+                    </a:prstGeom>
+                  </pic:spPr>
+                </pic:pic>
+              </a:graphicData>
+            </a:graphic>
+          </wp:inline>
+        </w:drawing>
+      </w:r>
+    </w:p>
+    <w:p>
+      <w:pPr>
+        <w:pStyle w:val="Heading2"/>
+      </w:pPr>
+      <w:r>
+        <w:t>Game updated with opponent</w:t>
+      </w:r>
+    </w:p>
+    <w:p>
+      <w:r>
+        <w:rPr>
+          <w:noProof/>
+        </w:rPr>
+        <w:drawing>
+          <wp:inline distT="0" distB="0" distL="0" distR="0" wp14:anchorId="7937E6C0" wp14:editId="06CCA1EF">
+            <wp:extent cx="5943600" cy="2304415"/>
+            <wp:effectExtent l="0" t="0" r="0" b="635"/>
+            <wp:docPr id="21" name="Picture 21"/>
+            <wp:cNvGraphicFramePr>
+              <a:graphicFrameLocks xmlns:a="http://schemas.openxmlformats.org/drawingml/2006/main" noChangeAspect="1"/>
+            </wp:cNvGraphicFramePr>
+            <a:graphic xmlns:a="http://schemas.openxmlformats.org/drawingml/2006/main">
+              <a:graphicData uri="http://schemas.openxmlformats.org/drawingml/2006/picture">
+                <pic:pic xmlns:pic="http://schemas.openxmlformats.org/drawingml/2006/picture">
+                  <pic:nvPicPr>
+                    <pic:cNvPr id="1" name=""/>
+                    <pic:cNvPicPr/>
+                  </pic:nvPicPr>
+                  <pic:blipFill>
+                    <a:blip r:embed="rId7"/>
+                    <a:stretch>
+                      <a:fillRect/>
+                    </a:stretch>
+                  </pic:blipFill>
+                  <pic:spPr>
+                    <a:xfrm>
+                      <a:off x="0" y="0"/>
+                      <a:ext cx="5943600" cy="2304415"/>
+                    </a:xfrm>
+                    <a:prstGeom prst="rect">
+                      <a:avLst/>
+                    </a:prstGeom>
+                  </pic:spPr>
+                </pic:pic>
+              </a:graphicData>
+            </a:graphic>
+          </wp:inline>
+        </w:drawing>
+      </w:r>
+    </w:p>
+    <w:p>
+      <w:pPr>
+        <w:pStyle w:val="Heading2"/>
+      </w:pPr>
+      <w:r>
+        <w:t>Some moves being played (With some invalid move messages)</w:t>
+      </w:r>
+    </w:p>
+    <w:p>
+      <w:r>
+        <w:rPr>
+          <w:noProof/>
+        </w:rPr>
+        <w:drawing>
+          <wp:inline distT="0" distB="0" distL="0" distR="0" wp14:anchorId="401C1600" wp14:editId="3CA29764">
+            <wp:extent cx="5943600" cy="2323465"/>
+            <wp:effectExtent l="0" t="0" r="0" b="635"/>
+            <wp:docPr id="22" name="Picture 22"/>
+            <wp:cNvGraphicFramePr>
+              <a:graphicFrameLocks xmlns:a="http://schemas.openxmlformats.org/drawingml/2006/main" noChangeAspect="1"/>
+            </wp:cNvGraphicFramePr>
+            <a:graphic xmlns:a="http://schemas.openxmlformats.org/drawingml/2006/main">
+              <a:graphicData uri="http://schemas.openxmlformats.org/drawingml/2006/picture">
+                <pic:pic xmlns:pic="http://schemas.openxmlformats.org/drawingml/2006/picture">
+                  <pic:nvPicPr>
+                    <pic:cNvPr id="1" name=""/>
+                    <pic:cNvPicPr/>
+                  </pic:nvPicPr>
+                  <pic:blipFill>
+                    <a:blip r:embed="rId8"/>
+                    <a:stretch>
+                      <a:fillRect/>
+                    </a:stretch>
+                  </pic:blipFill>
+                  <pic:spPr>
+                    <a:xfrm>
+                      <a:off x="0" y="0"/>
+                      <a:ext cx="5943600" cy="2323465"/>
+                    </a:xfrm>
+                    <a:prstGeom prst="rect">
+                      <a:avLst/>
+                    </a:prstGeom>
+                  </pic:spPr>
+                </pic:pic>
+              </a:graphicData>
+            </a:graphic>
+          </wp:inline>
+        </w:drawing>
+      </w:r>
+    </w:p>
+    <w:p>
+      <w:pPr>
+        <w:pStyle w:val="Heading2"/>
+      </w:pPr>
+      <w:r>
+        <w:lastRenderedPageBreak/>
+        <w:t>Restart request</w:t>
+      </w:r>
+    </w:p>
+    <w:p>
+      <w:r>
+        <w:rPr>
+          <w:noProof/>
+        </w:rPr>
+        <w:drawing>
+          <wp:inline distT="0" distB="0" distL="0" distR="0" wp14:anchorId="3C82664D" wp14:editId="3801C7DF">
+            <wp:extent cx="5943600" cy="1645920"/>
+            <wp:effectExtent l="0" t="0" r="0" b="0"/>
+            <wp:docPr id="23" name="Picture 23"/>
+            <wp:cNvGraphicFramePr>
+              <a:graphicFrameLocks xmlns:a="http://schemas.openxmlformats.org/drawingml/2006/main" noChangeAspect="1"/>
+            </wp:cNvGraphicFramePr>
+            <a:graphic xmlns:a="http://schemas.openxmlformats.org/drawingml/2006/main">
+              <a:graphicData uri="http://schemas.openxmlformats.org/drawingml/2006/picture">
+                <pic:pic xmlns:pic="http://schemas.openxmlformats.org/drawingml/2006/picture">
+                  <pic:nvPicPr>
+                    <pic:cNvPr id="1" name=""/>
+                    <pic:cNvPicPr/>
+                  </pic:nvPicPr>
+                  <pic:blipFill>
+                    <a:blip r:embed="rId9"/>
+                    <a:stretch>
+                      <a:fillRect/>
+                    </a:stretch>
+                  </pic:blipFill>
+                  <pic:spPr>
+                    <a:xfrm>
+                      <a:off x="0" y="0"/>
+                      <a:ext cx="5943600" cy="1645920"/>
+                    </a:xfrm>
+                    <a:prstGeom prst="rect">
+                      <a:avLst/>
+                    </a:prstGeom>
+                  </pic:spPr>
+                </pic:pic>
+              </a:graphicData>
+            </a:graphic>
+          </wp:inline>
+        </w:drawing>
+      </w:r>
+    </w:p>
+    <w:p>
+      <w:r>
+        <w:t>(opponent gets first move after restart request)</w:t>
+      </w:r>
+    </w:p>
+    <w:p>
+      <w:pPr>
+        <w:pStyle w:val="Heading2"/>
+      </w:pPr>
+      <w:r>
+        <w:t>End of game message</w:t>
+      </w:r>
+    </w:p>
+    <w:p>
+      <w:r>
+        <w:rPr>
+          <w:noProof/>
+        </w:rPr>
+        <w:drawing>
+          <wp:inline distT="0" distB="0" distL="0" distR="0" wp14:anchorId="12D2739A" wp14:editId="42BC3CDA">
+            <wp:extent cx="5943600" cy="2323465"/>
+            <wp:effectExtent l="0" t="0" r="0" b="635"/>
+            <wp:docPr id="24" name="Picture 24"/>
+            <wp:cNvGraphicFramePr>
+              <a:graphicFrameLocks xmlns:a="http://schemas.openxmlformats.org/drawingml/2006/main" noChangeAspect="1"/>
+            </wp:cNvGraphicFramePr>
+            <a:graphic xmlns:a="http://schemas.openxmlformats.org/drawingml/2006/main">
+              <a:graphicData uri="http://schemas.openxmlformats.org/drawingml/2006/picture">
+                <pic:pic xmlns:pic="http://schemas.openxmlformats.org/drawingml/2006/picture">
+                  <pic:nvPicPr>
+                    <pic:cNvPr id="1" name=""/>
+                    <pic:cNvPicPr/>
+                  </pic:nvPicPr>
+                  <pic:blipFill>
+                    <a:blip r:embed="rId10"/>
+                    <a:stretch>
+                      <a:fillRect/>
+                    </a:stretch>
+                  </pic:blipFill>
+                  <pic:spPr>
+                    <a:xfrm>
+                      <a:off x="0" y="0"/>
+                      <a:ext cx="5943600" cy="2323465"/>
+                    </a:xfrm>
+                    <a:prstGeom prst="rect">
+                      <a:avLst/>
+                    </a:prstGeom>
+                  </pic:spPr>
+                </pic:pic>
+              </a:graphicData>
+            </a:graphic>
+          </wp:inline>
+        </w:drawing>
+      </w:r>
+    </w:p>
+    <w:p/>
+    <w:p>
+      <w:pPr>
+        <w:pStyle w:val="Heading2"/>
+      </w:pPr>
+      <w:r>
+        <w:t>Server messages</w:t>
+      </w:r>
+    </w:p>
+    <w:p>
+      <w:pPr>
+        <w:autoSpaceDE w:val="0"/>
+        <w:autoSpaceDN w:val="0"/>
+        <w:adjustRightInd w:val="0"/>
+        <w:spacing w:after="0" w:line="240" w:lineRule="auto"/>
+      </w:pPr>
+      <w:r>
+        <w:t xml:space="preserve">Below are the messages sent from the server to the back end </w:t>
+      </w:r>
+      <w:r>
+        <w:t>display</w:t>
+      </w:r>
+    </w:p>
+    <w:p>
+      <w:pPr>
+        <w:autoSpaceDE w:val="0"/>
+        <w:autoSpaceDN w:val="0"/>
+        <w:adjustRightInd w:val="0"/>
+        <w:spacing w:after="0" w:line="240" w:lineRule="auto"/>
+        <w:rPr>
+          <w:rFonts w:ascii="Consolas" w:hAnsi="Consolas" w:cs="Consolas"/>
+          <w:sz w:val="20"/>
+          <w:szCs w:val="20"/>
+        </w:rPr>
+      </w:pPr>
+    </w:p>
+    <w:p>
+      <w:pPr>
+        <w:autoSpaceDE w:val="0"/>
+        <w:autoSpaceDN w:val="0"/>
+        <w:adjustRightInd w:val="0"/>
+        <w:spacing w:after="0" w:line="240" w:lineRule="auto"/>
+        <w:rPr>
+          <w:rFonts w:ascii="Consolas" w:hAnsi="Consolas" w:cs="Consolas"/>
+          <w:sz w:val="20"/>
+          <w:szCs w:val="20"/>
+        </w:rPr>
+      </w:pPr>
+      <w:r>
+        <w:rPr>
+          <w:rFonts w:ascii="Consolas" w:hAnsi="Consolas" w:cs="Consolas"/>
+          <w:sz w:val="20"/>
+          <w:szCs w:val="20"/>
+        </w:rPr>
+        <w:t>Server started</w:t>
+      </w:r>
+    </w:p>
+    <w:p>
+      <w:pPr>
+        <w:autoSpaceDE w:val="0"/>
+        <w:autoSpaceDN w:val="0"/>
+        <w:adjustRightInd w:val="0"/>
+        <w:spacing w:after="0" w:line="240" w:lineRule="auto"/>
+        <w:rPr>
+          <w:rFonts w:ascii="Consolas" w:hAnsi="Consolas" w:cs="Consolas"/>
+          <w:sz w:val="20"/>
+          <w:szCs w:val="20"/>
+        </w:rPr>
+      </w:pPr>
+      <w:r>
+        <w:rPr>
+          <w:rFonts w:ascii="Consolas" w:hAnsi="Consolas" w:cs="Consolas"/>
+          <w:sz w:val="20"/>
+          <w:szCs w:val="20"/>
+        </w:rPr>
+        <w:t>Connection accepted from first player</w:t>
+      </w:r>
+    </w:p>
+    <w:p>
+      <w:pPr>
+        <w:autoSpaceDE w:val="0"/>
+        <w:autoSpaceDN w:val="0"/>
+        <w:adjustRightInd w:val="0"/>
+        <w:spacing w:after="0" w:line="240" w:lineRule="auto"/>
+        <w:rPr>
+          <w:rFonts w:ascii="Consolas" w:hAnsi="Consolas" w:cs="Consolas"/>
+          <w:sz w:val="20"/>
+          <w:szCs w:val="20"/>
+        </w:rPr>
+      </w:pPr>
+      <w:r>
+        <w:rPr>
+          <w:rFonts w:ascii="Consolas" w:hAnsi="Consolas" w:cs="Consolas"/>
+          <w:sz w:val="20"/>
+          <w:szCs w:val="20"/>
+        </w:rPr>
+        <w:t>Connection accepted from second player</w:t>
+      </w:r>
+    </w:p>
+    <w:p>
+      <w:r>
+        <w:rPr>
+          <w:rFonts w:ascii="Consolas" w:hAnsi="Consolas" w:cs="Consolas"/>
+          <w:sz w:val="20"/>
+          <w:szCs w:val="20"/>
+        </w:rPr>
+        <w:t>Game controller started</w:t>
+      </w:r>
+    </w:p>
+    <w:p>
+      <w:r>
+        <w:t>Note: title updated after output screenshots were taken</w:t>
+      </w:r>
+    </w:p>
+    <w:p>
+      <w:pPr>
+        <w:pStyle w:val="Heading1"/>
+      </w:pPr>
+      <w:r>
         <w:t>Task 6 Code Output and Screenshots:</w:t>
       </w:r>
     </w:p>
@@ -37,6 +531,7 @@
         <w:rPr>
           <w:noProof/>
         </w:rPr>
+        <w:lastRenderedPageBreak/>
         <w:drawing>
           <wp:inline distT="0" distB="0" distL="0" distR="0" wp14:anchorId="6CF4F848" wp14:editId="0373D042">
             <wp:extent cx="5043600" cy="2797200"/>
@@ -55,7 +550,7 @@
                     </pic:cNvPicPr>
                   </pic:nvPicPr>
                   <pic:blipFill>
-                    <a:blip r:embed="rId4" cstate="print">
+                    <a:blip r:embed="rId11" cstate="print">
                       <a:extLst>
                         <a:ext uri="{28A0092B-C50C-407E-A947-70E740481C1C}">
                           <a14:useLocalDpi xmlns:a14="http://schemas.microsoft.com/office/drawing/2010/main" val="0"/>
@@ -94,14 +589,27 @@
       <w:r>
         <w:t xml:space="preserve">Figure </w:t>
       </w:r>
-      <w:fldSimple w:instr=" SEQ Figure \* ARABIC ">
-        <w:r>
-          <w:rPr>
-            <w:noProof/>
-          </w:rPr>
-          <w:t>1</w:t>
-        </w:r>
-      </w:fldSimple>
+      <w:r>
+        <w:fldChar w:fldCharType="begin"/>
+      </w:r>
+      <w:r>
+        <w:instrText xml:space="preserve"> SEQ Figure \* ARABIC </w:instrText>
+      </w:r>
+      <w:r>
+        <w:fldChar w:fldCharType="separate"/>
+      </w:r>
+      <w:r>
+        <w:rPr>
+          <w:noProof/>
+        </w:rPr>
+        <w:t>1</w:t>
+      </w:r>
+      <w:r>
+        <w:rPr>
+          <w:noProof/>
+        </w:rPr>
+        <w:fldChar w:fldCharType="end"/>
+      </w:r>
       <w:r>
         <w:t>. 4 Clients open simultaneously</w:t>
       </w:r>
@@ -140,7 +648,7 @@
                     </pic:cNvPicPr>
                   </pic:nvPicPr>
                   <pic:blipFill>
-                    <a:blip r:embed="rId5" cstate="print">
+                    <a:blip r:embed="rId12" cstate="print">
                       <a:extLst>
                         <a:ext uri="{28A0092B-C50C-407E-A947-70E740481C1C}">
                           <a14:useLocalDpi xmlns:a14="http://schemas.microsoft.com/office/drawing/2010/main" val="0"/>
@@ -179,14 +687,27 @@
       <w:r>
         <w:t xml:space="preserve">Figure </w:t>
       </w:r>
-      <w:fldSimple w:instr=" SEQ Figure \* ARABIC ">
-        <w:r>
-          <w:rPr>
-            <w:noProof/>
-          </w:rPr>
-          <w:t>2</w:t>
-        </w:r>
-      </w:fldSimple>
+      <w:r>
+        <w:fldChar w:fldCharType="begin"/>
+      </w:r>
+      <w:r>
+        <w:instrText xml:space="preserve"> SEQ Figure \* ARABIC </w:instrText>
+      </w:r>
+      <w:r>
+        <w:fldChar w:fldCharType="separate"/>
+      </w:r>
+      <w:r>
+        <w:rPr>
+          <w:noProof/>
+        </w:rPr>
+        <w:t>2</w:t>
+      </w:r>
+      <w:r>
+        <w:rPr>
+          <w:noProof/>
+        </w:rPr>
+        <w:fldChar w:fldCharType="end"/>
+      </w:r>
       <w:r>
         <w:t>. One client closed allows the 4th client to connect.</w:t>
       </w:r>
@@ -196,7 +717,6 @@
         <w:pStyle w:val="Heading2"/>
       </w:pPr>
       <w:r>
-        <w:lastRenderedPageBreak/>
         <w:t>Client – Server Functionality:</w:t>
       </w:r>
     </w:p>
@@ -223,6 +743,7 @@
         <w:rPr>
           <w:noProof/>
         </w:rPr>
+        <w:lastRenderedPageBreak/>
         <w:drawing>
           <wp:inline distT="0" distB="0" distL="0" distR="0" wp14:anchorId="44C2E0FD" wp14:editId="225F222A">
             <wp:extent cx="5943600" cy="2011680"/>
@@ -241,7 +762,7 @@
                     </pic:cNvPicPr>
                   </pic:nvPicPr>
                   <pic:blipFill>
-                    <a:blip r:embed="rId6" cstate="print">
+                    <a:blip r:embed="rId13" cstate="print">
                       <a:extLst>
                         <a:ext uri="{28A0092B-C50C-407E-A947-70E740481C1C}">
                           <a14:useLocalDpi xmlns:a14="http://schemas.microsoft.com/office/drawing/2010/main" val="0"/>
@@ -280,14 +801,27 @@
       <w:r>
         <w:t xml:space="preserve">Figure </w:t>
       </w:r>
-      <w:fldSimple w:instr=" SEQ Figure \* ARABIC ">
-        <w:r>
-          <w:rPr>
-            <w:noProof/>
-          </w:rPr>
-          <w:t>3</w:t>
-        </w:r>
-      </w:fldSimple>
+      <w:r>
+        <w:fldChar w:fldCharType="begin"/>
+      </w:r>
+      <w:r>
+        <w:instrText xml:space="preserve"> SEQ Figure \* ARABIC </w:instrText>
+      </w:r>
+      <w:r>
+        <w:fldChar w:fldCharType="separate"/>
+      </w:r>
+      <w:r>
+        <w:rPr>
+          <w:noProof/>
+        </w:rPr>
+        <w:t>3</w:t>
+      </w:r>
+      <w:r>
+        <w:rPr>
+          <w:noProof/>
+        </w:rPr>
+        <w:fldChar w:fldCharType="end"/>
+      </w:r>
       <w:r>
         <w:t>. Searching a client using the UI returns a list of customers from the database.</w:t>
       </w:r>
@@ -327,7 +861,7 @@
                     </pic:cNvPicPr>
                   </pic:nvPicPr>
                   <pic:blipFill>
-                    <a:blip r:embed="rId7" cstate="print">
+                    <a:blip r:embed="rId14" cstate="print">
                       <a:extLst>
                         <a:ext uri="{28A0092B-C50C-407E-A947-70E740481C1C}">
                           <a14:useLocalDpi xmlns:a14="http://schemas.microsoft.com/office/drawing/2010/main" val="0"/>
@@ -366,14 +900,27 @@
       <w:r>
         <w:t xml:space="preserve">Figure </w:t>
       </w:r>
-      <w:fldSimple w:instr=" SEQ Figure \* ARABIC ">
-        <w:r>
-          <w:rPr>
-            <w:noProof/>
-          </w:rPr>
-          <w:t>4</w:t>
-        </w:r>
-      </w:fldSimple>
+      <w:r>
+        <w:fldChar w:fldCharType="begin"/>
+      </w:r>
+      <w:r>
+        <w:instrText xml:space="preserve"> SEQ Figure \* ARABIC </w:instrText>
+      </w:r>
+      <w:r>
+        <w:fldChar w:fldCharType="separate"/>
+      </w:r>
+      <w:r>
+        <w:rPr>
+          <w:noProof/>
+        </w:rPr>
+        <w:t>4</w:t>
+      </w:r>
+      <w:r>
+        <w:rPr>
+          <w:noProof/>
+        </w:rPr>
+        <w:fldChar w:fldCharType="end"/>
+      </w:r>
       <w:r>
         <w:t>. When a customer is updated in one client window, the changes are reflected in a search done by another client.</w:t>
       </w:r>
@@ -416,7 +963,7 @@
                     </pic:cNvPicPr>
                   </pic:nvPicPr>
                   <pic:blipFill>
-                    <a:blip r:embed="rId8" cstate="print">
+                    <a:blip r:embed="rId15" cstate="print">
                       <a:extLst>
                         <a:ext uri="{28A0092B-C50C-407E-A947-70E740481C1C}">
                           <a14:useLocalDpi xmlns:a14="http://schemas.microsoft.com/office/drawing/2010/main" val="0"/>
@@ -455,14 +1002,27 @@
       <w:r>
         <w:t xml:space="preserve">Figure </w:t>
       </w:r>
-      <w:fldSimple w:instr=" SEQ Figure \* ARABIC ">
-        <w:r>
-          <w:rPr>
-            <w:noProof/>
-          </w:rPr>
-          <w:t>5</w:t>
-        </w:r>
-      </w:fldSimple>
+      <w:r>
+        <w:fldChar w:fldCharType="begin"/>
+      </w:r>
+      <w:r>
+        <w:instrText xml:space="preserve"> SEQ Figure \* ARABIC </w:instrText>
+      </w:r>
+      <w:r>
+        <w:fldChar w:fldCharType="separate"/>
+      </w:r>
+      <w:r>
+        <w:rPr>
+          <w:noProof/>
+        </w:rPr>
+        <w:t>5</w:t>
+      </w:r>
+      <w:r>
+        <w:rPr>
+          <w:noProof/>
+        </w:rPr>
+        <w:fldChar w:fldCharType="end"/>
+      </w:r>
       <w:r>
         <w:t xml:space="preserve">. </w:t>
       </w:r>
@@ -515,6 +1075,7 @@
         <w:rPr>
           <w:noProof/>
         </w:rPr>
+        <w:lastRenderedPageBreak/>
         <w:drawing>
           <wp:inline distT="0" distB="0" distL="0" distR="0" wp14:anchorId="51B1338B" wp14:editId="037EB93F">
             <wp:extent cx="5943600" cy="1996440"/>
@@ -533,7 +1094,7 @@
                     </pic:cNvPicPr>
                   </pic:nvPicPr>
                   <pic:blipFill>
-                    <a:blip r:embed="rId9" cstate="print">
+                    <a:blip r:embed="rId16" cstate="print">
                       <a:extLst>
                         <a:ext uri="{28A0092B-C50C-407E-A947-70E740481C1C}">
                           <a14:useLocalDpi xmlns:a14="http://schemas.microsoft.com/office/drawing/2010/main" val="0"/>
@@ -572,14 +1133,27 @@
       <w:r>
         <w:t xml:space="preserve">Figure </w:t>
       </w:r>
-      <w:fldSimple w:instr=" SEQ Figure \* ARABIC ">
-        <w:r>
-          <w:rPr>
-            <w:noProof/>
-          </w:rPr>
-          <w:t>6</w:t>
-        </w:r>
-      </w:fldSimple>
+      <w:r>
+        <w:fldChar w:fldCharType="begin"/>
+      </w:r>
+      <w:r>
+        <w:instrText xml:space="preserve"> SEQ Figure \* ARABIC </w:instrText>
+      </w:r>
+      <w:r>
+        <w:fldChar w:fldCharType="separate"/>
+      </w:r>
+      <w:r>
+        <w:rPr>
+          <w:noProof/>
+        </w:rPr>
+        <w:t>6</w:t>
+      </w:r>
+      <w:r>
+        <w:rPr>
+          <w:noProof/>
+        </w:rPr>
+        <w:fldChar w:fldCharType="end"/>
+      </w:r>
       <w:r>
         <w:t xml:space="preserve">. </w:t>
       </w:r>
@@ -631,644 +1205,6 @@
                 <pic:pic xmlns:pic="http://schemas.openxmlformats.org/drawingml/2006/picture">
                   <pic:nvPicPr>
                     <pic:cNvPr id="0" name="Picture 1"/>
-                    <pic:cNvPicPr>
-                      <a:picLocks noChangeAspect="1" noChangeArrowheads="1"/>
-                    </pic:cNvPicPr>
-                  </pic:nvPicPr>
-                  <pic:blipFill>
-                    <a:blip r:embed="rId10">
-                      <a:extLst>
-                        <a:ext uri="{28A0092B-C50C-407E-A947-70E740481C1C}">
-                          <a14:useLocalDpi xmlns:a14="http://schemas.microsoft.com/office/drawing/2010/main" val="0"/>
-                        </a:ext>
-                      </a:extLst>
-                    </a:blip>
-                    <a:srcRect/>
-                    <a:stretch>
-                      <a:fillRect/>
-                    </a:stretch>
-                  </pic:blipFill>
-                  <pic:spPr bwMode="auto">
-                    <a:xfrm>
-                      <a:off x="0" y="0"/>
-                      <a:ext cx="5094000" cy="3409200"/>
-                    </a:xfrm>
-                    <a:prstGeom prst="rect">
-                      <a:avLst/>
-                    </a:prstGeom>
-                    <a:noFill/>
-                    <a:ln>
-                      <a:noFill/>
-                    </a:ln>
-                  </pic:spPr>
-                </pic:pic>
-              </a:graphicData>
-            </a:graphic>
-          </wp:inline>
-        </w:drawing>
-      </w:r>
-    </w:p>
-    <w:p>
-      <w:pPr>
-        <w:pStyle w:val="Caption"/>
-      </w:pPr>
-      <w:r>
-        <w:t xml:space="preserve">Figure </w:t>
-      </w:r>
-      <w:r>
-        <w:fldChar w:fldCharType="begin"/>
-      </w:r>
-      <w:r>
-        <w:instrText xml:space="preserve"> SEQ Figure \* ARABIC </w:instrText>
-      </w:r>
-      <w:r>
-        <w:fldChar w:fldCharType="separate"/>
-      </w:r>
-      <w:r>
-        <w:rPr>
-          <w:noProof/>
-        </w:rPr>
-        <w:t>7</w:t>
-      </w:r>
-      <w:r>
-        <w:rPr>
-          <w:noProof/>
-        </w:rPr>
-        <w:fldChar w:fldCharType="end"/>
-      </w:r>
-      <w:r>
-        <w:t>. Client Management Screen when the program is first run.</w:t>
-      </w:r>
-    </w:p>
-    <w:p/>
-    <w:p>
-      <w:pPr>
-        <w:keepNext/>
-      </w:pPr>
-      <w:r>
-        <w:rPr>
-          <w:noProof/>
-        </w:rPr>
-        <w:lastRenderedPageBreak/>
-        <w:drawing>
-          <wp:inline distT="0" distB="0" distL="0" distR="0" wp14:anchorId="554DDC05" wp14:editId="26FE831C">
-            <wp:extent cx="5094000" cy="3409200"/>
-            <wp:effectExtent l="0" t="0" r="0" b="1270"/>
-            <wp:docPr id="2" name="Picture 2"/>
-            <wp:cNvGraphicFramePr>
-              <a:graphicFrameLocks xmlns:a="http://schemas.openxmlformats.org/drawingml/2006/main" noChangeAspect="1"/>
-            </wp:cNvGraphicFramePr>
-            <a:graphic xmlns:a="http://schemas.openxmlformats.org/drawingml/2006/main">
-              <a:graphicData uri="http://schemas.openxmlformats.org/drawingml/2006/picture">
-                <pic:pic xmlns:pic="http://schemas.openxmlformats.org/drawingml/2006/picture">
-                  <pic:nvPicPr>
-                    <pic:cNvPr id="0" name="Picture 2"/>
-                    <pic:cNvPicPr>
-                      <a:picLocks noChangeAspect="1" noChangeArrowheads="1"/>
-                    </pic:cNvPicPr>
-                  </pic:nvPicPr>
-                  <pic:blipFill>
-                    <a:blip r:embed="rId11">
-                      <a:extLst>
-                        <a:ext uri="{28A0092B-C50C-407E-A947-70E740481C1C}">
-                          <a14:useLocalDpi xmlns:a14="http://schemas.microsoft.com/office/drawing/2010/main" val="0"/>
-                        </a:ext>
-                      </a:extLst>
-                    </a:blip>
-                    <a:srcRect/>
-                    <a:stretch>
-                      <a:fillRect/>
-                    </a:stretch>
-                  </pic:blipFill>
-                  <pic:spPr bwMode="auto">
-                    <a:xfrm>
-                      <a:off x="0" y="0"/>
-                      <a:ext cx="5094000" cy="3409200"/>
-                    </a:xfrm>
-                    <a:prstGeom prst="rect">
-                      <a:avLst/>
-                    </a:prstGeom>
-                    <a:noFill/>
-                    <a:ln>
-                      <a:noFill/>
-                    </a:ln>
-                  </pic:spPr>
-                </pic:pic>
-              </a:graphicData>
-            </a:graphic>
-          </wp:inline>
-        </w:drawing>
-      </w:r>
-    </w:p>
-    <w:p>
-      <w:pPr>
-        <w:pStyle w:val="Caption"/>
-      </w:pPr>
-      <w:r>
-        <w:t xml:space="preserve">Figure </w:t>
-      </w:r>
-      <w:r>
-        <w:fldChar w:fldCharType="begin"/>
-      </w:r>
-      <w:r>
-        <w:instrText xml:space="preserve"> SEQ Figure \* ARABIC </w:instrText>
-      </w:r>
-      <w:r>
-        <w:fldChar w:fldCharType="separate"/>
-      </w:r>
-      <w:r>
-        <w:rPr>
-          <w:noProof/>
-        </w:rPr>
-        <w:t>8</w:t>
-      </w:r>
-      <w:r>
-        <w:rPr>
-          <w:noProof/>
-        </w:rPr>
-        <w:fldChar w:fldCharType="end"/>
-      </w:r>
-      <w:r>
-        <w:t>. Client Management Screen after conducting a Client Type search with keyword ‘R’. The search results window is populated with all residential type clients in the database. Client number 6 has been pressed and their information is being displayed in the Client Information panel.</w:t>
-      </w:r>
-    </w:p>
-    <w:p>
-      <w:pPr>
-        <w:keepNext/>
-      </w:pPr>
-      <w:r>
-        <w:rPr>
-          <w:noProof/>
-        </w:rPr>
-        <w:drawing>
-          <wp:inline distT="0" distB="0" distL="0" distR="0" wp14:anchorId="0CF89F91" wp14:editId="390E41B6">
-            <wp:extent cx="5094000" cy="3409200"/>
-            <wp:effectExtent l="0" t="0" r="0" b="1270"/>
-            <wp:docPr id="13" name="Picture 13"/>
-            <wp:cNvGraphicFramePr>
-              <a:graphicFrameLocks xmlns:a="http://schemas.openxmlformats.org/drawingml/2006/main" noChangeAspect="1"/>
-            </wp:cNvGraphicFramePr>
-            <a:graphic xmlns:a="http://schemas.openxmlformats.org/drawingml/2006/main">
-              <a:graphicData uri="http://schemas.openxmlformats.org/drawingml/2006/picture">
-                <pic:pic xmlns:pic="http://schemas.openxmlformats.org/drawingml/2006/picture">
-                  <pic:nvPicPr>
-                    <pic:cNvPr id="0" name="Picture 3"/>
-                    <pic:cNvPicPr>
-                      <a:picLocks noChangeAspect="1" noChangeArrowheads="1"/>
-                    </pic:cNvPicPr>
-                  </pic:nvPicPr>
-                  <pic:blipFill>
-                    <a:blip r:embed="rId12">
-                      <a:extLst>
-                        <a:ext uri="{28A0092B-C50C-407E-A947-70E740481C1C}">
-                          <a14:useLocalDpi xmlns:a14="http://schemas.microsoft.com/office/drawing/2010/main" val="0"/>
-                        </a:ext>
-                      </a:extLst>
-                    </a:blip>
-                    <a:srcRect/>
-                    <a:stretch>
-                      <a:fillRect/>
-                    </a:stretch>
-                  </pic:blipFill>
-                  <pic:spPr bwMode="auto">
-                    <a:xfrm>
-                      <a:off x="0" y="0"/>
-                      <a:ext cx="5094000" cy="3409200"/>
-                    </a:xfrm>
-                    <a:prstGeom prst="rect">
-                      <a:avLst/>
-                    </a:prstGeom>
-                    <a:noFill/>
-                    <a:ln>
-                      <a:noFill/>
-                    </a:ln>
-                  </pic:spPr>
-                </pic:pic>
-              </a:graphicData>
-            </a:graphic>
-          </wp:inline>
-        </w:drawing>
-      </w:r>
-    </w:p>
-    <w:p>
-      <w:pPr>
-        <w:pStyle w:val="Caption"/>
-      </w:pPr>
-      <w:r>
-        <w:t xml:space="preserve">Figure </w:t>
-      </w:r>
-      <w:r>
-        <w:fldChar w:fldCharType="begin"/>
-      </w:r>
-      <w:r>
-        <w:instrText xml:space="preserve"> SEQ Figure \* ARABIC </w:instrText>
-      </w:r>
-      <w:r>
-        <w:fldChar w:fldCharType="separate"/>
-      </w:r>
-      <w:r>
-        <w:rPr>
-          <w:noProof/>
-        </w:rPr>
-        <w:t>9</w:t>
-      </w:r>
-      <w:r>
-        <w:rPr>
-          <w:noProof/>
-        </w:rPr>
-        <w:fldChar w:fldCharType="end"/>
-      </w:r>
-      <w:r>
-        <w:t>. Screen after pressing add with an invalid postal code. The error message would also be displayed if save/modify were pressed.</w:t>
-      </w:r>
-    </w:p>
-    <w:p/>
-    <w:p>
-      <w:pPr>
-        <w:keepNext/>
-      </w:pPr>
-      <w:r>
-        <w:rPr>
-          <w:noProof/>
-        </w:rPr>
-        <w:lastRenderedPageBreak/>
-        <w:drawing>
-          <wp:inline distT="0" distB="0" distL="0" distR="0" wp14:anchorId="72FBBA42" wp14:editId="3E255955">
-            <wp:extent cx="5094000" cy="3409200"/>
-            <wp:effectExtent l="0" t="0" r="0" b="1270"/>
-            <wp:docPr id="14" name="Picture 14"/>
-            <wp:cNvGraphicFramePr>
-              <a:graphicFrameLocks xmlns:a="http://schemas.openxmlformats.org/drawingml/2006/main" noChangeAspect="1"/>
-            </wp:cNvGraphicFramePr>
-            <a:graphic xmlns:a="http://schemas.openxmlformats.org/drawingml/2006/main">
-              <a:graphicData uri="http://schemas.openxmlformats.org/drawingml/2006/picture">
-                <pic:pic xmlns:pic="http://schemas.openxmlformats.org/drawingml/2006/picture">
-                  <pic:nvPicPr>
-                    <pic:cNvPr id="0" name="Picture 4"/>
-                    <pic:cNvPicPr>
-                      <a:picLocks noChangeAspect="1" noChangeArrowheads="1"/>
-                    </pic:cNvPicPr>
-                  </pic:nvPicPr>
-                  <pic:blipFill>
-                    <a:blip r:embed="rId13">
-                      <a:extLst>
-                        <a:ext uri="{28A0092B-C50C-407E-A947-70E740481C1C}">
-                          <a14:useLocalDpi xmlns:a14="http://schemas.microsoft.com/office/drawing/2010/main" val="0"/>
-                        </a:ext>
-                      </a:extLst>
-                    </a:blip>
-                    <a:srcRect/>
-                    <a:stretch>
-                      <a:fillRect/>
-                    </a:stretch>
-                  </pic:blipFill>
-                  <pic:spPr bwMode="auto">
-                    <a:xfrm>
-                      <a:off x="0" y="0"/>
-                      <a:ext cx="5094000" cy="3409200"/>
-                    </a:xfrm>
-                    <a:prstGeom prst="rect">
-                      <a:avLst/>
-                    </a:prstGeom>
-                    <a:noFill/>
-                    <a:ln>
-                      <a:noFill/>
-                    </a:ln>
-                  </pic:spPr>
-                </pic:pic>
-              </a:graphicData>
-            </a:graphic>
-          </wp:inline>
-        </w:drawing>
-      </w:r>
-    </w:p>
-    <w:p>
-      <w:pPr>
-        <w:pStyle w:val="Caption"/>
-      </w:pPr>
-      <w:r>
-        <w:t xml:space="preserve">Figure </w:t>
-      </w:r>
-      <w:r>
-        <w:fldChar w:fldCharType="begin"/>
-      </w:r>
-      <w:r>
-        <w:instrText xml:space="preserve"> SEQ Figure \* ARABIC </w:instrText>
-      </w:r>
-      <w:r>
-        <w:fldChar w:fldCharType="separate"/>
-      </w:r>
-      <w:r>
-        <w:rPr>
-          <w:noProof/>
-        </w:rPr>
-        <w:t>10</w:t>
-      </w:r>
-      <w:r>
-        <w:rPr>
-          <w:noProof/>
-        </w:rPr>
-        <w:fldChar w:fldCharType="end"/>
-      </w:r>
-      <w:r>
-        <w:t>. Screen after pressing add with an invalid phone number. The error message would also appear if save/modify were pressed.</w:t>
-      </w:r>
-    </w:p>
-    <w:p>
-      <w:pPr>
-        <w:keepNext/>
-      </w:pPr>
-      <w:r>
-        <w:rPr>
-          <w:noProof/>
-        </w:rPr>
-        <w:drawing>
-          <wp:inline distT="0" distB="0" distL="0" distR="0" wp14:anchorId="39E0E653" wp14:editId="03F0CCD5">
-            <wp:extent cx="5094000" cy="3409200"/>
-            <wp:effectExtent l="0" t="0" r="0" b="1270"/>
-            <wp:docPr id="15" name="Picture 15"/>
-            <wp:cNvGraphicFramePr>
-              <a:graphicFrameLocks xmlns:a="http://schemas.openxmlformats.org/drawingml/2006/main" noChangeAspect="1"/>
-            </wp:cNvGraphicFramePr>
-            <a:graphic xmlns:a="http://schemas.openxmlformats.org/drawingml/2006/main">
-              <a:graphicData uri="http://schemas.openxmlformats.org/drawingml/2006/picture">
-                <pic:pic xmlns:pic="http://schemas.openxmlformats.org/drawingml/2006/picture">
-                  <pic:nvPicPr>
-                    <pic:cNvPr id="0" name="Picture 5"/>
-                    <pic:cNvPicPr>
-                      <a:picLocks noChangeAspect="1" noChangeArrowheads="1"/>
-                    </pic:cNvPicPr>
-                  </pic:nvPicPr>
-                  <pic:blipFill>
-                    <a:blip r:embed="rId14">
-                      <a:extLst>
-                        <a:ext uri="{28A0092B-C50C-407E-A947-70E740481C1C}">
-                          <a14:useLocalDpi xmlns:a14="http://schemas.microsoft.com/office/drawing/2010/main" val="0"/>
-                        </a:ext>
-                      </a:extLst>
-                    </a:blip>
-                    <a:srcRect/>
-                    <a:stretch>
-                      <a:fillRect/>
-                    </a:stretch>
-                  </pic:blipFill>
-                  <pic:spPr bwMode="auto">
-                    <a:xfrm>
-                      <a:off x="0" y="0"/>
-                      <a:ext cx="5094000" cy="3409200"/>
-                    </a:xfrm>
-                    <a:prstGeom prst="rect">
-                      <a:avLst/>
-                    </a:prstGeom>
-                    <a:noFill/>
-                    <a:ln>
-                      <a:noFill/>
-                    </a:ln>
-                  </pic:spPr>
-                </pic:pic>
-              </a:graphicData>
-            </a:graphic>
-          </wp:inline>
-        </w:drawing>
-      </w:r>
-    </w:p>
-    <w:p>
-      <w:pPr>
-        <w:pStyle w:val="Caption"/>
-      </w:pPr>
-      <w:r>
-        <w:t xml:space="preserve">Figure </w:t>
-      </w:r>
-      <w:r>
-        <w:fldChar w:fldCharType="begin"/>
-      </w:r>
-      <w:r>
-        <w:instrText xml:space="preserve"> SEQ Figure \* ARABIC </w:instrText>
-      </w:r>
-      <w:r>
-        <w:fldChar w:fldCharType="separate"/>
-      </w:r>
-      <w:r>
-        <w:rPr>
-          <w:noProof/>
-        </w:rPr>
-        <w:t>11</w:t>
-      </w:r>
-      <w:r>
-        <w:rPr>
-          <w:noProof/>
-        </w:rPr>
-        <w:fldChar w:fldCharType="end"/>
-      </w:r>
-      <w:r>
-        <w:t>. Screen after pressing the add button when all client information text fields contain valid parameters.</w:t>
-      </w:r>
-    </w:p>
-    <w:p/>
-    <w:p>
-      <w:pPr>
-        <w:keepNext/>
-      </w:pPr>
-      <w:r>
-        <w:rPr>
-          <w:noProof/>
-        </w:rPr>
-        <w:lastRenderedPageBreak/>
-        <w:drawing>
-          <wp:inline distT="0" distB="0" distL="0" distR="0" wp14:anchorId="47EEB037" wp14:editId="2AEB0799">
-            <wp:extent cx="5094000" cy="3409200"/>
-            <wp:effectExtent l="0" t="0" r="0" b="1270"/>
-            <wp:docPr id="16" name="Picture 16"/>
-            <wp:cNvGraphicFramePr>
-              <a:graphicFrameLocks xmlns:a="http://schemas.openxmlformats.org/drawingml/2006/main" noChangeAspect="1"/>
-            </wp:cNvGraphicFramePr>
-            <a:graphic xmlns:a="http://schemas.openxmlformats.org/drawingml/2006/main">
-              <a:graphicData uri="http://schemas.openxmlformats.org/drawingml/2006/picture">
-                <pic:pic xmlns:pic="http://schemas.openxmlformats.org/drawingml/2006/picture">
-                  <pic:nvPicPr>
-                    <pic:cNvPr id="0" name="Picture 6"/>
-                    <pic:cNvPicPr>
-                      <a:picLocks noChangeAspect="1" noChangeArrowheads="1"/>
-                    </pic:cNvPicPr>
-                  </pic:nvPicPr>
-                  <pic:blipFill>
-                    <a:blip r:embed="rId15">
-                      <a:extLst>
-                        <a:ext uri="{28A0092B-C50C-407E-A947-70E740481C1C}">
-                          <a14:useLocalDpi xmlns:a14="http://schemas.microsoft.com/office/drawing/2010/main" val="0"/>
-                        </a:ext>
-                      </a:extLst>
-                    </a:blip>
-                    <a:srcRect/>
-                    <a:stretch>
-                      <a:fillRect/>
-                    </a:stretch>
-                  </pic:blipFill>
-                  <pic:spPr bwMode="auto">
-                    <a:xfrm>
-                      <a:off x="0" y="0"/>
-                      <a:ext cx="5094000" cy="3409200"/>
-                    </a:xfrm>
-                    <a:prstGeom prst="rect">
-                      <a:avLst/>
-                    </a:prstGeom>
-                    <a:noFill/>
-                    <a:ln>
-                      <a:noFill/>
-                    </a:ln>
-                  </pic:spPr>
-                </pic:pic>
-              </a:graphicData>
-            </a:graphic>
-          </wp:inline>
-        </w:drawing>
-      </w:r>
-    </w:p>
-    <w:p>
-      <w:pPr>
-        <w:pStyle w:val="Caption"/>
-      </w:pPr>
-      <w:r>
-        <w:t xml:space="preserve">Figure </w:t>
-      </w:r>
-      <w:r>
-        <w:fldChar w:fldCharType="begin"/>
-      </w:r>
-      <w:r>
-        <w:instrText xml:space="preserve"> SEQ Figure \* ARABIC </w:instrText>
-      </w:r>
-      <w:r>
-        <w:fldChar w:fldCharType="separate"/>
-      </w:r>
-      <w:r>
-        <w:rPr>
-          <w:noProof/>
-        </w:rPr>
-        <w:t>12</w:t>
-      </w:r>
-      <w:r>
-        <w:rPr>
-          <w:noProof/>
-        </w:rPr>
-        <w:fldChar w:fldCharType="end"/>
-      </w:r>
-      <w:r>
-        <w:t>. Reconducting the search now displays the added client at the bottom of the list. Their ID number is the next sequential number in the database and is not defined by the user. The Client ID field in general is not editable. A client can only be edited by first selecting them from the search box and the save/modify button updates the information that pertains to the client ID in the client information panel.</w:t>
-      </w:r>
-    </w:p>
-    <w:p>
-      <w:pPr>
-        <w:keepNext/>
-      </w:pPr>
-      <w:r>
-        <w:rPr>
-          <w:noProof/>
-        </w:rPr>
-        <w:drawing>
-          <wp:inline distT="0" distB="0" distL="0" distR="0" wp14:anchorId="158F355A" wp14:editId="31FE7D16">
-            <wp:extent cx="5094000" cy="3409200"/>
-            <wp:effectExtent l="0" t="0" r="0" b="1270"/>
-            <wp:docPr id="17" name="Picture 17"/>
-            <wp:cNvGraphicFramePr>
-              <a:graphicFrameLocks xmlns:a="http://schemas.openxmlformats.org/drawingml/2006/main" noChangeAspect="1"/>
-            </wp:cNvGraphicFramePr>
-            <a:graphic xmlns:a="http://schemas.openxmlformats.org/drawingml/2006/main">
-              <a:graphicData uri="http://schemas.openxmlformats.org/drawingml/2006/picture">
-                <pic:pic xmlns:pic="http://schemas.openxmlformats.org/drawingml/2006/picture">
-                  <pic:nvPicPr>
-                    <pic:cNvPr id="0" name="Picture 7"/>
-                    <pic:cNvPicPr>
-                      <a:picLocks noChangeAspect="1" noChangeArrowheads="1"/>
-                    </pic:cNvPicPr>
-                  </pic:nvPicPr>
-                  <pic:blipFill>
-                    <a:blip r:embed="rId16">
-                      <a:extLst>
-                        <a:ext uri="{28A0092B-C50C-407E-A947-70E740481C1C}">
-                          <a14:useLocalDpi xmlns:a14="http://schemas.microsoft.com/office/drawing/2010/main" val="0"/>
-                        </a:ext>
-                      </a:extLst>
-                    </a:blip>
-                    <a:srcRect/>
-                    <a:stretch>
-                      <a:fillRect/>
-                    </a:stretch>
-                  </pic:blipFill>
-                  <pic:spPr bwMode="auto">
-                    <a:xfrm>
-                      <a:off x="0" y="0"/>
-                      <a:ext cx="5094000" cy="3409200"/>
-                    </a:xfrm>
-                    <a:prstGeom prst="rect">
-                      <a:avLst/>
-                    </a:prstGeom>
-                    <a:noFill/>
-                    <a:ln>
-                      <a:noFill/>
-                    </a:ln>
-                  </pic:spPr>
-                </pic:pic>
-              </a:graphicData>
-            </a:graphic>
-          </wp:inline>
-        </w:drawing>
-      </w:r>
-    </w:p>
-    <w:p>
-      <w:pPr>
-        <w:pStyle w:val="Caption"/>
-      </w:pPr>
-      <w:r>
-        <w:t xml:space="preserve">Figure </w:t>
-      </w:r>
-      <w:r>
-        <w:fldChar w:fldCharType="begin"/>
-      </w:r>
-      <w:r>
-        <w:instrText xml:space="preserve"> SEQ Figure \* ARABIC </w:instrText>
-      </w:r>
-      <w:r>
-        <w:fldChar w:fldCharType="separate"/>
-      </w:r>
-      <w:r>
-        <w:rPr>
-          <w:noProof/>
-        </w:rPr>
-        <w:t>13</w:t>
-      </w:r>
-      <w:r>
-        <w:rPr>
-          <w:noProof/>
-        </w:rPr>
-        <w:fldChar w:fldCharType="end"/>
-      </w:r>
-      <w:r>
-        <w:t>. Conducting a search with the last name type and entering Doe brings up a search result for our newly added client.</w:t>
-      </w:r>
-    </w:p>
-    <w:p/>
-    <w:p>
-      <w:pPr>
-        <w:keepNext/>
-      </w:pPr>
-      <w:r>
-        <w:rPr>
-          <w:noProof/>
-        </w:rPr>
-        <w:lastRenderedPageBreak/>
-        <w:drawing>
-          <wp:inline distT="0" distB="0" distL="0" distR="0" wp14:anchorId="0B118219" wp14:editId="39B8A909">
-            <wp:extent cx="5094000" cy="3409200"/>
-            <wp:effectExtent l="0" t="0" r="0" b="1270"/>
-            <wp:docPr id="8" name="Picture 8"/>
-            <wp:cNvGraphicFramePr>
-              <a:graphicFrameLocks xmlns:a="http://schemas.openxmlformats.org/drawingml/2006/main" noChangeAspect="1"/>
-            </wp:cNvGraphicFramePr>
-            <a:graphic xmlns:a="http://schemas.openxmlformats.org/drawingml/2006/main">
-              <a:graphicData uri="http://schemas.openxmlformats.org/drawingml/2006/picture">
-                <pic:pic xmlns:pic="http://schemas.openxmlformats.org/drawingml/2006/picture">
-                  <pic:nvPicPr>
-                    <pic:cNvPr id="0" name="Picture 8"/>
                     <pic:cNvPicPr>
                       <a:picLocks noChangeAspect="1" noChangeArrowheads="1"/>
                     </pic:cNvPicPr>
@@ -1313,31 +1249,19 @@
       <w:r>
         <w:t xml:space="preserve">Figure </w:t>
       </w:r>
-      <w:r>
-        <w:fldChar w:fldCharType="begin"/>
-      </w:r>
-      <w:r>
-        <w:instrText xml:space="preserve"> SEQ Figure \* ARABIC </w:instrText>
-      </w:r>
-      <w:r>
-        <w:fldChar w:fldCharType="separate"/>
-      </w:r>
-      <w:r>
-        <w:rPr>
-          <w:noProof/>
-        </w:rPr>
-        <w:t>14</w:t>
-      </w:r>
-      <w:r>
-        <w:rPr>
-          <w:noProof/>
-        </w:rPr>
-        <w:fldChar w:fldCharType="end"/>
-      </w:r>
-      <w:r>
-        <w:t>. Selecting the client populates the text fields in the client information panel with that client’s info. Changing the first name to Greg and pressing Save/Modify shows this screen. Client 63 is updated so that the first name is now Greg instead of John.</w:t>
-      </w:r>
-    </w:p>
+      <w:fldSimple w:instr=" SEQ Figure \* ARABIC ">
+        <w:r>
+          <w:rPr>
+            <w:noProof/>
+          </w:rPr>
+          <w:t>7</w:t>
+        </w:r>
+      </w:fldSimple>
+      <w:r>
+        <w:t>. Client Management Screen when the program is first run.</w:t>
+      </w:r>
+    </w:p>
+    <w:p/>
     <w:p>
       <w:pPr>
         <w:keepNext/>
@@ -1346,11 +1270,12 @@
         <w:rPr>
           <w:noProof/>
         </w:rPr>
+        <w:lastRenderedPageBreak/>
         <w:drawing>
-          <wp:inline distT="0" distB="0" distL="0" distR="0" wp14:anchorId="7C39A1B2" wp14:editId="49FD2B4A">
+          <wp:inline distT="0" distB="0" distL="0" distR="0" wp14:anchorId="554DDC05" wp14:editId="26FE831C">
             <wp:extent cx="5094000" cy="3409200"/>
             <wp:effectExtent l="0" t="0" r="0" b="1270"/>
-            <wp:docPr id="9" name="Picture 9"/>
+            <wp:docPr id="2" name="Picture 2"/>
             <wp:cNvGraphicFramePr>
               <a:graphicFrameLocks xmlns:a="http://schemas.openxmlformats.org/drawingml/2006/main" noChangeAspect="1"/>
             </wp:cNvGraphicFramePr>
@@ -1358,7 +1283,7 @@
               <a:graphicData uri="http://schemas.openxmlformats.org/drawingml/2006/picture">
                 <pic:pic xmlns:pic="http://schemas.openxmlformats.org/drawingml/2006/picture">
                   <pic:nvPicPr>
-                    <pic:cNvPr id="0" name="Picture 9"/>
+                    <pic:cNvPr id="0" name="Picture 2"/>
                     <pic:cNvPicPr>
                       <a:picLocks noChangeAspect="1" noChangeArrowheads="1"/>
                     </pic:cNvPicPr>
@@ -1403,32 +1328,18 @@
       <w:r>
         <w:t xml:space="preserve">Figure </w:t>
       </w:r>
-      <w:r>
-        <w:fldChar w:fldCharType="begin"/>
-      </w:r>
-      <w:r>
-        <w:instrText xml:space="preserve"> SEQ Figure \* ARABIC </w:instrText>
-      </w:r>
-      <w:r>
-        <w:fldChar w:fldCharType="separate"/>
-      </w:r>
-      <w:r>
-        <w:rPr>
-          <w:noProof/>
-        </w:rPr>
-        <w:t>15</w:t>
-      </w:r>
-      <w:r>
-        <w:rPr>
-          <w:noProof/>
-        </w:rPr>
-        <w:fldChar w:fldCharType="end"/>
-      </w:r>
-      <w:r>
-        <w:t xml:space="preserve">. Pressing delete client will delete the client whose ID matches the ID that is currently displayed in the Client Information panel. </w:t>
-      </w:r>
-    </w:p>
-    <w:p/>
+      <w:fldSimple w:instr=" SEQ Figure \* ARABIC ">
+        <w:r>
+          <w:rPr>
+            <w:noProof/>
+          </w:rPr>
+          <w:t>8</w:t>
+        </w:r>
+      </w:fldSimple>
+      <w:r>
+        <w:t>. Client Management Screen after conducting a Client Type search with keyword ‘R’. The search results window is populated with all residential type clients in the database. Client number 6 has been pressed and their information is being displayed in the Client Information panel.</w:t>
+      </w:r>
+    </w:p>
     <w:p>
       <w:pPr>
         <w:keepNext/>
@@ -1437,12 +1348,11 @@
         <w:rPr>
           <w:noProof/>
         </w:rPr>
-        <w:lastRenderedPageBreak/>
         <w:drawing>
-          <wp:inline distT="0" distB="0" distL="0" distR="0" wp14:anchorId="10729904" wp14:editId="1764EDD8">
+          <wp:inline distT="0" distB="0" distL="0" distR="0" wp14:anchorId="0CF89F91" wp14:editId="390E41B6">
             <wp:extent cx="5094000" cy="3409200"/>
             <wp:effectExtent l="0" t="0" r="0" b="1270"/>
-            <wp:docPr id="10" name="Picture 10"/>
+            <wp:docPr id="13" name="Picture 13"/>
             <wp:cNvGraphicFramePr>
               <a:graphicFrameLocks xmlns:a="http://schemas.openxmlformats.org/drawingml/2006/main" noChangeAspect="1"/>
             </wp:cNvGraphicFramePr>
@@ -1450,7 +1360,7 @@
               <a:graphicData uri="http://schemas.openxmlformats.org/drawingml/2006/picture">
                 <pic:pic xmlns:pic="http://schemas.openxmlformats.org/drawingml/2006/picture">
                   <pic:nvPicPr>
-                    <pic:cNvPr id="0" name="Picture 10"/>
+                    <pic:cNvPr id="0" name="Picture 3"/>
                     <pic:cNvPicPr>
                       <a:picLocks noChangeAspect="1" noChangeArrowheads="1"/>
                     </pic:cNvPicPr>
@@ -1495,39 +1405,19 @@
       <w:r>
         <w:t xml:space="preserve">Figure </w:t>
       </w:r>
-      <w:r>
-        <w:fldChar w:fldCharType="begin"/>
-      </w:r>
-      <w:r>
-        <w:instrText xml:space="preserve"> SEQ Figure \* ARABIC </w:instrText>
-      </w:r>
-      <w:r>
-        <w:fldChar w:fldCharType="separate"/>
-      </w:r>
-      <w:r>
-        <w:rPr>
-          <w:noProof/>
-        </w:rPr>
-        <w:t>16</w:t>
-      </w:r>
-      <w:r>
-        <w:rPr>
-          <w:noProof/>
-        </w:rPr>
-        <w:fldChar w:fldCharType="end"/>
-      </w:r>
-      <w:r>
-        <w:t xml:space="preserve">. Pressing search in the search </w:t>
-      </w:r>
-      <w:proofErr w:type="gramStart"/>
-      <w:r>
-        <w:t>clients</w:t>
-      </w:r>
-      <w:proofErr w:type="gramEnd"/>
-      <w:r>
-        <w:t xml:space="preserve"> panel with the last name Doe now brings up zero results because the client has been deleted. However, their information remains in the client information panel if the delete was done erroneously so that the client can be re-added.</w:t>
-      </w:r>
-    </w:p>
+      <w:fldSimple w:instr=" SEQ Figure \* ARABIC ">
+        <w:r>
+          <w:rPr>
+            <w:noProof/>
+          </w:rPr>
+          <w:t>9</w:t>
+        </w:r>
+      </w:fldSimple>
+      <w:r>
+        <w:t>. Screen after pressing add with an invalid postal code. The error message would also be displayed if save/modify were pressed.</w:t>
+      </w:r>
+    </w:p>
+    <w:p/>
     <w:p>
       <w:pPr>
         <w:keepNext/>
@@ -1536,11 +1426,12 @@
         <w:rPr>
           <w:noProof/>
         </w:rPr>
+        <w:lastRenderedPageBreak/>
         <w:drawing>
-          <wp:inline distT="0" distB="0" distL="0" distR="0" wp14:anchorId="16054493" wp14:editId="63246B5B">
+          <wp:inline distT="0" distB="0" distL="0" distR="0" wp14:anchorId="72FBBA42" wp14:editId="3E255955">
             <wp:extent cx="5094000" cy="3409200"/>
             <wp:effectExtent l="0" t="0" r="0" b="1270"/>
-            <wp:docPr id="11" name="Picture 11"/>
+            <wp:docPr id="14" name="Picture 14"/>
             <wp:cNvGraphicFramePr>
               <a:graphicFrameLocks xmlns:a="http://schemas.openxmlformats.org/drawingml/2006/main" noChangeAspect="1"/>
             </wp:cNvGraphicFramePr>
@@ -1548,7 +1439,7 @@
               <a:graphicData uri="http://schemas.openxmlformats.org/drawingml/2006/picture">
                 <pic:pic xmlns:pic="http://schemas.openxmlformats.org/drawingml/2006/picture">
                   <pic:nvPicPr>
-                    <pic:cNvPr id="0" name="Picture 11"/>
+                    <pic:cNvPr id="0" name="Picture 4"/>
                     <pic:cNvPicPr>
                       <a:picLocks noChangeAspect="1" noChangeArrowheads="1"/>
                     </pic:cNvPicPr>
@@ -1593,43 +1484,564 @@
       <w:r>
         <w:t xml:space="preserve">Figure </w:t>
       </w:r>
-      <w:r>
-        <w:fldChar w:fldCharType="begin"/>
-      </w:r>
-      <w:r>
-        <w:instrText xml:space="preserve"> SEQ Figure \* ARABIC </w:instrText>
-      </w:r>
-      <w:r>
-        <w:fldChar w:fldCharType="separate"/>
-      </w:r>
-      <w:r>
-        <w:rPr>
-          <w:noProof/>
-        </w:rPr>
-        <w:t>17</w:t>
-      </w:r>
-      <w:r>
-        <w:rPr>
-          <w:noProof/>
-        </w:rPr>
-        <w:fldChar w:fldCharType="end"/>
-      </w:r>
-      <w:r>
-        <w:t xml:space="preserve">. Pressing Clear in the client information panel deletes the text in </w:t>
-      </w:r>
-      <w:proofErr w:type="gramStart"/>
-      <w:r>
-        <w:t>all of</w:t>
-      </w:r>
-      <w:proofErr w:type="gramEnd"/>
-      <w:r>
-        <w:t xml:space="preserve"> the text fields.</w:t>
-      </w:r>
-    </w:p>
-    <w:p>
-      <w:bookmarkStart w:id="0" w:name="_GoBack"/>
-      <w:bookmarkEnd w:id="0"/>
-    </w:p>
+      <w:fldSimple w:instr=" SEQ Figure \* ARABIC ">
+        <w:r>
+          <w:rPr>
+            <w:noProof/>
+          </w:rPr>
+          <w:t>10</w:t>
+        </w:r>
+      </w:fldSimple>
+      <w:r>
+        <w:t>. Screen after pressing add with an invalid phone number. The error message would also appear if save/modify were pressed.</w:t>
+      </w:r>
+    </w:p>
+    <w:p>
+      <w:pPr>
+        <w:keepNext/>
+      </w:pPr>
+      <w:r>
+        <w:rPr>
+          <w:noProof/>
+        </w:rPr>
+        <w:drawing>
+          <wp:inline distT="0" distB="0" distL="0" distR="0" wp14:anchorId="39E0E653" wp14:editId="03F0CCD5">
+            <wp:extent cx="5094000" cy="3409200"/>
+            <wp:effectExtent l="0" t="0" r="0" b="1270"/>
+            <wp:docPr id="15" name="Picture 15"/>
+            <wp:cNvGraphicFramePr>
+              <a:graphicFrameLocks xmlns:a="http://schemas.openxmlformats.org/drawingml/2006/main" noChangeAspect="1"/>
+            </wp:cNvGraphicFramePr>
+            <a:graphic xmlns:a="http://schemas.openxmlformats.org/drawingml/2006/main">
+              <a:graphicData uri="http://schemas.openxmlformats.org/drawingml/2006/picture">
+                <pic:pic xmlns:pic="http://schemas.openxmlformats.org/drawingml/2006/picture">
+                  <pic:nvPicPr>
+                    <pic:cNvPr id="0" name="Picture 5"/>
+                    <pic:cNvPicPr>
+                      <a:picLocks noChangeAspect="1" noChangeArrowheads="1"/>
+                    </pic:cNvPicPr>
+                  </pic:nvPicPr>
+                  <pic:blipFill>
+                    <a:blip r:embed="rId21">
+                      <a:extLst>
+                        <a:ext uri="{28A0092B-C50C-407E-A947-70E740481C1C}">
+                          <a14:useLocalDpi xmlns:a14="http://schemas.microsoft.com/office/drawing/2010/main" val="0"/>
+                        </a:ext>
+                      </a:extLst>
+                    </a:blip>
+                    <a:srcRect/>
+                    <a:stretch>
+                      <a:fillRect/>
+                    </a:stretch>
+                  </pic:blipFill>
+                  <pic:spPr bwMode="auto">
+                    <a:xfrm>
+                      <a:off x="0" y="0"/>
+                      <a:ext cx="5094000" cy="3409200"/>
+                    </a:xfrm>
+                    <a:prstGeom prst="rect">
+                      <a:avLst/>
+                    </a:prstGeom>
+                    <a:noFill/>
+                    <a:ln>
+                      <a:noFill/>
+                    </a:ln>
+                  </pic:spPr>
+                </pic:pic>
+              </a:graphicData>
+            </a:graphic>
+          </wp:inline>
+        </w:drawing>
+      </w:r>
+    </w:p>
+    <w:p>
+      <w:pPr>
+        <w:pStyle w:val="Caption"/>
+      </w:pPr>
+      <w:r>
+        <w:t xml:space="preserve">Figure </w:t>
+      </w:r>
+      <w:fldSimple w:instr=" SEQ Figure \* ARABIC ">
+        <w:r>
+          <w:rPr>
+            <w:noProof/>
+          </w:rPr>
+          <w:t>11</w:t>
+        </w:r>
+      </w:fldSimple>
+      <w:r>
+        <w:t>. Screen after pressing the add button when all client information text fields contain valid parameters.</w:t>
+      </w:r>
+    </w:p>
+    <w:p/>
+    <w:p>
+      <w:pPr>
+        <w:keepNext/>
+      </w:pPr>
+      <w:r>
+        <w:rPr>
+          <w:noProof/>
+        </w:rPr>
+        <w:lastRenderedPageBreak/>
+        <w:drawing>
+          <wp:inline distT="0" distB="0" distL="0" distR="0" wp14:anchorId="47EEB037" wp14:editId="2AEB0799">
+            <wp:extent cx="5094000" cy="3409200"/>
+            <wp:effectExtent l="0" t="0" r="0" b="1270"/>
+            <wp:docPr id="16" name="Picture 16"/>
+            <wp:cNvGraphicFramePr>
+              <a:graphicFrameLocks xmlns:a="http://schemas.openxmlformats.org/drawingml/2006/main" noChangeAspect="1"/>
+            </wp:cNvGraphicFramePr>
+            <a:graphic xmlns:a="http://schemas.openxmlformats.org/drawingml/2006/main">
+              <a:graphicData uri="http://schemas.openxmlformats.org/drawingml/2006/picture">
+                <pic:pic xmlns:pic="http://schemas.openxmlformats.org/drawingml/2006/picture">
+                  <pic:nvPicPr>
+                    <pic:cNvPr id="0" name="Picture 6"/>
+                    <pic:cNvPicPr>
+                      <a:picLocks noChangeAspect="1" noChangeArrowheads="1"/>
+                    </pic:cNvPicPr>
+                  </pic:nvPicPr>
+                  <pic:blipFill>
+                    <a:blip r:embed="rId22">
+                      <a:extLst>
+                        <a:ext uri="{28A0092B-C50C-407E-A947-70E740481C1C}">
+                          <a14:useLocalDpi xmlns:a14="http://schemas.microsoft.com/office/drawing/2010/main" val="0"/>
+                        </a:ext>
+                      </a:extLst>
+                    </a:blip>
+                    <a:srcRect/>
+                    <a:stretch>
+                      <a:fillRect/>
+                    </a:stretch>
+                  </pic:blipFill>
+                  <pic:spPr bwMode="auto">
+                    <a:xfrm>
+                      <a:off x="0" y="0"/>
+                      <a:ext cx="5094000" cy="3409200"/>
+                    </a:xfrm>
+                    <a:prstGeom prst="rect">
+                      <a:avLst/>
+                    </a:prstGeom>
+                    <a:noFill/>
+                    <a:ln>
+                      <a:noFill/>
+                    </a:ln>
+                  </pic:spPr>
+                </pic:pic>
+              </a:graphicData>
+            </a:graphic>
+          </wp:inline>
+        </w:drawing>
+      </w:r>
+    </w:p>
+    <w:p>
+      <w:pPr>
+        <w:pStyle w:val="Caption"/>
+      </w:pPr>
+      <w:r>
+        <w:t xml:space="preserve">Figure </w:t>
+      </w:r>
+      <w:fldSimple w:instr=" SEQ Figure \* ARABIC ">
+        <w:r>
+          <w:rPr>
+            <w:noProof/>
+          </w:rPr>
+          <w:t>12</w:t>
+        </w:r>
+      </w:fldSimple>
+      <w:r>
+        <w:t>. Reconducting the search now displays the added client at the bottom of the list. Their ID number is the next sequential number in the database and is not defined by the user. The Client ID field in general is not editable. A client can only be edited by first selecting them from the search box and the save/modify button updates the information that pertains to the client ID in the client information panel.</w:t>
+      </w:r>
+    </w:p>
+    <w:p>
+      <w:pPr>
+        <w:keepNext/>
+      </w:pPr>
+      <w:r>
+        <w:rPr>
+          <w:noProof/>
+        </w:rPr>
+        <w:drawing>
+          <wp:inline distT="0" distB="0" distL="0" distR="0" wp14:anchorId="158F355A" wp14:editId="31FE7D16">
+            <wp:extent cx="5094000" cy="3409200"/>
+            <wp:effectExtent l="0" t="0" r="0" b="1270"/>
+            <wp:docPr id="17" name="Picture 17"/>
+            <wp:cNvGraphicFramePr>
+              <a:graphicFrameLocks xmlns:a="http://schemas.openxmlformats.org/drawingml/2006/main" noChangeAspect="1"/>
+            </wp:cNvGraphicFramePr>
+            <a:graphic xmlns:a="http://schemas.openxmlformats.org/drawingml/2006/main">
+              <a:graphicData uri="http://schemas.openxmlformats.org/drawingml/2006/picture">
+                <pic:pic xmlns:pic="http://schemas.openxmlformats.org/drawingml/2006/picture">
+                  <pic:nvPicPr>
+                    <pic:cNvPr id="0" name="Picture 7"/>
+                    <pic:cNvPicPr>
+                      <a:picLocks noChangeAspect="1" noChangeArrowheads="1"/>
+                    </pic:cNvPicPr>
+                  </pic:nvPicPr>
+                  <pic:blipFill>
+                    <a:blip r:embed="rId23">
+                      <a:extLst>
+                        <a:ext uri="{28A0092B-C50C-407E-A947-70E740481C1C}">
+                          <a14:useLocalDpi xmlns:a14="http://schemas.microsoft.com/office/drawing/2010/main" val="0"/>
+                        </a:ext>
+                      </a:extLst>
+                    </a:blip>
+                    <a:srcRect/>
+                    <a:stretch>
+                      <a:fillRect/>
+                    </a:stretch>
+                  </pic:blipFill>
+                  <pic:spPr bwMode="auto">
+                    <a:xfrm>
+                      <a:off x="0" y="0"/>
+                      <a:ext cx="5094000" cy="3409200"/>
+                    </a:xfrm>
+                    <a:prstGeom prst="rect">
+                      <a:avLst/>
+                    </a:prstGeom>
+                    <a:noFill/>
+                    <a:ln>
+                      <a:noFill/>
+                    </a:ln>
+                  </pic:spPr>
+                </pic:pic>
+              </a:graphicData>
+            </a:graphic>
+          </wp:inline>
+        </w:drawing>
+      </w:r>
+    </w:p>
+    <w:p>
+      <w:pPr>
+        <w:pStyle w:val="Caption"/>
+      </w:pPr>
+      <w:r>
+        <w:t xml:space="preserve">Figure </w:t>
+      </w:r>
+      <w:fldSimple w:instr=" SEQ Figure \* ARABIC ">
+        <w:r>
+          <w:rPr>
+            <w:noProof/>
+          </w:rPr>
+          <w:t>13</w:t>
+        </w:r>
+      </w:fldSimple>
+      <w:r>
+        <w:t>. Conducting a search with the last name type and entering Doe brings up a search result for our newly added client.</w:t>
+      </w:r>
+    </w:p>
+    <w:p/>
+    <w:p>
+      <w:pPr>
+        <w:keepNext/>
+      </w:pPr>
+      <w:r>
+        <w:rPr>
+          <w:noProof/>
+        </w:rPr>
+        <w:lastRenderedPageBreak/>
+        <w:drawing>
+          <wp:inline distT="0" distB="0" distL="0" distR="0" wp14:anchorId="0B118219" wp14:editId="39B8A909">
+            <wp:extent cx="5094000" cy="3409200"/>
+            <wp:effectExtent l="0" t="0" r="0" b="1270"/>
+            <wp:docPr id="8" name="Picture 8"/>
+            <wp:cNvGraphicFramePr>
+              <a:graphicFrameLocks xmlns:a="http://schemas.openxmlformats.org/drawingml/2006/main" noChangeAspect="1"/>
+            </wp:cNvGraphicFramePr>
+            <a:graphic xmlns:a="http://schemas.openxmlformats.org/drawingml/2006/main">
+              <a:graphicData uri="http://schemas.openxmlformats.org/drawingml/2006/picture">
+                <pic:pic xmlns:pic="http://schemas.openxmlformats.org/drawingml/2006/picture">
+                  <pic:nvPicPr>
+                    <pic:cNvPr id="0" name="Picture 8"/>
+                    <pic:cNvPicPr>
+                      <a:picLocks noChangeAspect="1" noChangeArrowheads="1"/>
+                    </pic:cNvPicPr>
+                  </pic:nvPicPr>
+                  <pic:blipFill>
+                    <a:blip r:embed="rId24">
+                      <a:extLst>
+                        <a:ext uri="{28A0092B-C50C-407E-A947-70E740481C1C}">
+                          <a14:useLocalDpi xmlns:a14="http://schemas.microsoft.com/office/drawing/2010/main" val="0"/>
+                        </a:ext>
+                      </a:extLst>
+                    </a:blip>
+                    <a:srcRect/>
+                    <a:stretch>
+                      <a:fillRect/>
+                    </a:stretch>
+                  </pic:blipFill>
+                  <pic:spPr bwMode="auto">
+                    <a:xfrm>
+                      <a:off x="0" y="0"/>
+                      <a:ext cx="5094000" cy="3409200"/>
+                    </a:xfrm>
+                    <a:prstGeom prst="rect">
+                      <a:avLst/>
+                    </a:prstGeom>
+                    <a:noFill/>
+                    <a:ln>
+                      <a:noFill/>
+                    </a:ln>
+                  </pic:spPr>
+                </pic:pic>
+              </a:graphicData>
+            </a:graphic>
+          </wp:inline>
+        </w:drawing>
+      </w:r>
+    </w:p>
+    <w:p>
+      <w:pPr>
+        <w:pStyle w:val="Caption"/>
+      </w:pPr>
+      <w:r>
+        <w:t xml:space="preserve">Figure </w:t>
+      </w:r>
+      <w:fldSimple w:instr=" SEQ Figure \* ARABIC ">
+        <w:r>
+          <w:rPr>
+            <w:noProof/>
+          </w:rPr>
+          <w:t>14</w:t>
+        </w:r>
+      </w:fldSimple>
+      <w:r>
+        <w:t>. Selecting the client populates the text fields in the client information panel with that client’s info. Changing the first name to Greg and pressing Save/Modify shows this screen. Client 63 is updated so that the first name is now Greg instead of John.</w:t>
+      </w:r>
+    </w:p>
+    <w:p>
+      <w:pPr>
+        <w:keepNext/>
+      </w:pPr>
+      <w:r>
+        <w:rPr>
+          <w:noProof/>
+        </w:rPr>
+        <w:drawing>
+          <wp:inline distT="0" distB="0" distL="0" distR="0" wp14:anchorId="7C39A1B2" wp14:editId="49FD2B4A">
+            <wp:extent cx="5094000" cy="3409200"/>
+            <wp:effectExtent l="0" t="0" r="0" b="1270"/>
+            <wp:docPr id="9" name="Picture 9"/>
+            <wp:cNvGraphicFramePr>
+              <a:graphicFrameLocks xmlns:a="http://schemas.openxmlformats.org/drawingml/2006/main" noChangeAspect="1"/>
+            </wp:cNvGraphicFramePr>
+            <a:graphic xmlns:a="http://schemas.openxmlformats.org/drawingml/2006/main">
+              <a:graphicData uri="http://schemas.openxmlformats.org/drawingml/2006/picture">
+                <pic:pic xmlns:pic="http://schemas.openxmlformats.org/drawingml/2006/picture">
+                  <pic:nvPicPr>
+                    <pic:cNvPr id="0" name="Picture 9"/>
+                    <pic:cNvPicPr>
+                      <a:picLocks noChangeAspect="1" noChangeArrowheads="1"/>
+                    </pic:cNvPicPr>
+                  </pic:nvPicPr>
+                  <pic:blipFill>
+                    <a:blip r:embed="rId25">
+                      <a:extLst>
+                        <a:ext uri="{28A0092B-C50C-407E-A947-70E740481C1C}">
+                          <a14:useLocalDpi xmlns:a14="http://schemas.microsoft.com/office/drawing/2010/main" val="0"/>
+                        </a:ext>
+                      </a:extLst>
+                    </a:blip>
+                    <a:srcRect/>
+                    <a:stretch>
+                      <a:fillRect/>
+                    </a:stretch>
+                  </pic:blipFill>
+                  <pic:spPr bwMode="auto">
+                    <a:xfrm>
+                      <a:off x="0" y="0"/>
+                      <a:ext cx="5094000" cy="3409200"/>
+                    </a:xfrm>
+                    <a:prstGeom prst="rect">
+                      <a:avLst/>
+                    </a:prstGeom>
+                    <a:noFill/>
+                    <a:ln>
+                      <a:noFill/>
+                    </a:ln>
+                  </pic:spPr>
+                </pic:pic>
+              </a:graphicData>
+            </a:graphic>
+          </wp:inline>
+        </w:drawing>
+      </w:r>
+    </w:p>
+    <w:p>
+      <w:pPr>
+        <w:pStyle w:val="Caption"/>
+      </w:pPr>
+      <w:r>
+        <w:t xml:space="preserve">Figure </w:t>
+      </w:r>
+      <w:fldSimple w:instr=" SEQ Figure \* ARABIC ">
+        <w:r>
+          <w:rPr>
+            <w:noProof/>
+          </w:rPr>
+          <w:t>15</w:t>
+        </w:r>
+      </w:fldSimple>
+      <w:r>
+        <w:t xml:space="preserve">. Pressing delete client will delete the client whose ID matches the ID that is currently displayed in the Client Information panel. </w:t>
+      </w:r>
+    </w:p>
+    <w:p/>
+    <w:p>
+      <w:pPr>
+        <w:keepNext/>
+      </w:pPr>
+      <w:r>
+        <w:rPr>
+          <w:noProof/>
+        </w:rPr>
+        <w:lastRenderedPageBreak/>
+        <w:drawing>
+          <wp:inline distT="0" distB="0" distL="0" distR="0" wp14:anchorId="10729904" wp14:editId="1764EDD8">
+            <wp:extent cx="5094000" cy="3409200"/>
+            <wp:effectExtent l="0" t="0" r="0" b="1270"/>
+            <wp:docPr id="10" name="Picture 10"/>
+            <wp:cNvGraphicFramePr>
+              <a:graphicFrameLocks xmlns:a="http://schemas.openxmlformats.org/drawingml/2006/main" noChangeAspect="1"/>
+            </wp:cNvGraphicFramePr>
+            <a:graphic xmlns:a="http://schemas.openxmlformats.org/drawingml/2006/main">
+              <a:graphicData uri="http://schemas.openxmlformats.org/drawingml/2006/picture">
+                <pic:pic xmlns:pic="http://schemas.openxmlformats.org/drawingml/2006/picture">
+                  <pic:nvPicPr>
+                    <pic:cNvPr id="0" name="Picture 10"/>
+                    <pic:cNvPicPr>
+                      <a:picLocks noChangeAspect="1" noChangeArrowheads="1"/>
+                    </pic:cNvPicPr>
+                  </pic:nvPicPr>
+                  <pic:blipFill>
+                    <a:blip r:embed="rId26">
+                      <a:extLst>
+                        <a:ext uri="{28A0092B-C50C-407E-A947-70E740481C1C}">
+                          <a14:useLocalDpi xmlns:a14="http://schemas.microsoft.com/office/drawing/2010/main" val="0"/>
+                        </a:ext>
+                      </a:extLst>
+                    </a:blip>
+                    <a:srcRect/>
+                    <a:stretch>
+                      <a:fillRect/>
+                    </a:stretch>
+                  </pic:blipFill>
+                  <pic:spPr bwMode="auto">
+                    <a:xfrm>
+                      <a:off x="0" y="0"/>
+                      <a:ext cx="5094000" cy="3409200"/>
+                    </a:xfrm>
+                    <a:prstGeom prst="rect">
+                      <a:avLst/>
+                    </a:prstGeom>
+                    <a:noFill/>
+                    <a:ln>
+                      <a:noFill/>
+                    </a:ln>
+                  </pic:spPr>
+                </pic:pic>
+              </a:graphicData>
+            </a:graphic>
+          </wp:inline>
+        </w:drawing>
+      </w:r>
+    </w:p>
+    <w:p>
+      <w:pPr>
+        <w:pStyle w:val="Caption"/>
+      </w:pPr>
+      <w:r>
+        <w:t xml:space="preserve">Figure </w:t>
+      </w:r>
+      <w:fldSimple w:instr=" SEQ Figure \* ARABIC ">
+        <w:r>
+          <w:rPr>
+            <w:noProof/>
+          </w:rPr>
+          <w:t>16</w:t>
+        </w:r>
+      </w:fldSimple>
+      <w:r>
+        <w:t>. Pressing search in the search clients panel with the last name Doe now brings up zero results because the client has been deleted. However, their information remains in the client information panel if the delete was done erroneously so that the client can be re-added.</w:t>
+      </w:r>
+    </w:p>
+    <w:p>
+      <w:pPr>
+        <w:keepNext/>
+      </w:pPr>
+      <w:r>
+        <w:rPr>
+          <w:noProof/>
+        </w:rPr>
+        <w:drawing>
+          <wp:inline distT="0" distB="0" distL="0" distR="0" wp14:anchorId="16054493" wp14:editId="63246B5B">
+            <wp:extent cx="5094000" cy="3409200"/>
+            <wp:effectExtent l="0" t="0" r="0" b="1270"/>
+            <wp:docPr id="11" name="Picture 11"/>
+            <wp:cNvGraphicFramePr>
+              <a:graphicFrameLocks xmlns:a="http://schemas.openxmlformats.org/drawingml/2006/main" noChangeAspect="1"/>
+            </wp:cNvGraphicFramePr>
+            <a:graphic xmlns:a="http://schemas.openxmlformats.org/drawingml/2006/main">
+              <a:graphicData uri="http://schemas.openxmlformats.org/drawingml/2006/picture">
+                <pic:pic xmlns:pic="http://schemas.openxmlformats.org/drawingml/2006/picture">
+                  <pic:nvPicPr>
+                    <pic:cNvPr id="0" name="Picture 11"/>
+                    <pic:cNvPicPr>
+                      <a:picLocks noChangeAspect="1" noChangeArrowheads="1"/>
+                    </pic:cNvPicPr>
+                  </pic:nvPicPr>
+                  <pic:blipFill>
+                    <a:blip r:embed="rId27">
+                      <a:extLst>
+                        <a:ext uri="{28A0092B-C50C-407E-A947-70E740481C1C}">
+                          <a14:useLocalDpi xmlns:a14="http://schemas.microsoft.com/office/drawing/2010/main" val="0"/>
+                        </a:ext>
+                      </a:extLst>
+                    </a:blip>
+                    <a:srcRect/>
+                    <a:stretch>
+                      <a:fillRect/>
+                    </a:stretch>
+                  </pic:blipFill>
+                  <pic:spPr bwMode="auto">
+                    <a:xfrm>
+                      <a:off x="0" y="0"/>
+                      <a:ext cx="5094000" cy="3409200"/>
+                    </a:xfrm>
+                    <a:prstGeom prst="rect">
+                      <a:avLst/>
+                    </a:prstGeom>
+                    <a:noFill/>
+                    <a:ln>
+                      <a:noFill/>
+                    </a:ln>
+                  </pic:spPr>
+                </pic:pic>
+              </a:graphicData>
+            </a:graphic>
+          </wp:inline>
+        </w:drawing>
+      </w:r>
+    </w:p>
+    <w:p>
+      <w:pPr>
+        <w:pStyle w:val="Caption"/>
+      </w:pPr>
+      <w:r>
+        <w:t xml:space="preserve">Figure </w:t>
+      </w:r>
+      <w:fldSimple w:instr=" SEQ Figure \* ARABIC ">
+        <w:r>
+          <w:rPr>
+            <w:noProof/>
+          </w:rPr>
+          <w:t>17</w:t>
+        </w:r>
+      </w:fldSimple>
+      <w:r>
+        <w:t>. Pressing Clear in the client information panel deletes the text in all of the text fields.</w:t>
+      </w:r>
+    </w:p>
+    <w:p/>
     <w:sectPr>
       <w:pgSz w:w="12240" w:h="15840"/>
       <w:pgMar w:top="1440" w:right="1440" w:bottom="1440" w:left="1440" w:header="708" w:footer="708" w:gutter="0"/>
@@ -1657,7 +2069,7 @@
       </w:pPr>
     </w:pPrDefault>
   </w:docDefaults>
-  <w:latentStyles w:defLockedState="0" w:defUIPriority="99" w:defSemiHidden="0" w:defUnhideWhenUsed="0" w:defQFormat="0" w:count="377">
+  <w:latentStyles w:defLockedState="0" w:defUIPriority="99" w:defSemiHidden="0" w:defUnhideWhenUsed="0" w:defQFormat="0" w:count="376">
     <w:lsdException w:name="Normal" w:uiPriority="0" w:qFormat="1"/>
     <w:lsdException w:name="heading 1" w:uiPriority="9" w:qFormat="1"/>
     <w:lsdException w:name="heading 2" w:semiHidden="1" w:uiPriority="9" w:unhideWhenUsed="1" w:qFormat="1"/>
@@ -1763,6 +2175,7 @@
     <w:lsdException w:name="HTML Sample" w:semiHidden="1" w:unhideWhenUsed="1"/>
     <w:lsdException w:name="HTML Typewriter" w:semiHidden="1" w:unhideWhenUsed="1"/>
     <w:lsdException w:name="HTML Variable" w:semiHidden="1" w:unhideWhenUsed="1"/>
+    <w:lsdException w:name="Normal Table" w:semiHidden="1" w:unhideWhenUsed="1"/>
     <w:lsdException w:name="annotation subject" w:semiHidden="1" w:unhideWhenUsed="1"/>
     <w:lsdException w:name="No List" w:semiHidden="1" w:unhideWhenUsed="1"/>
     <w:lsdException w:name="Outline List 1" w:semiHidden="1" w:unhideWhenUsed="1"/>
@@ -1808,9 +2221,11 @@
     <w:lsdException w:name="Table Subtle 1" w:semiHidden="1" w:unhideWhenUsed="1"/>
     <w:lsdException w:name="Table Subtle 2" w:semiHidden="1" w:unhideWhenUsed="1"/>
     <w:lsdException w:name="Table Web 1" w:semiHidden="1" w:unhideWhenUsed="1"/>
+    <w:lsdException w:name="Table Web 2" w:semiHidden="1" w:unhideWhenUsed="1"/>
     <w:lsdException w:name="Table Web 3" w:semiHidden="1" w:unhideWhenUsed="1"/>
     <w:lsdException w:name="Balloon Text" w:semiHidden="1" w:unhideWhenUsed="1"/>
     <w:lsdException w:name="Table Grid" w:uiPriority="39"/>
+    <w:lsdException w:name="Table Theme" w:semiHidden="1" w:unhideWhenUsed="1"/>
     <w:lsdException w:name="Placeholder Text" w:semiHidden="1"/>
     <w:lsdException w:name="No Spacing" w:uiPriority="1" w:qFormat="1"/>
     <w:lsdException w:name="Light Shading" w:uiPriority="60"/>
@@ -2031,7 +2446,6 @@
     <w:lsdException w:name="Hashtag" w:semiHidden="1" w:unhideWhenUsed="1"/>
     <w:lsdException w:name="Unresolved Mention" w:semiHidden="1" w:unhideWhenUsed="1"/>
     <w:lsdException w:name="Smart Link" w:semiHidden="1" w:unhideWhenUsed="1"/>
-    <w:lsdException w:name="Smart Link Error" w:semiHidden="1" w:unhideWhenUsed="1"/>
   </w:latentStyles>
   <w:style w:type="paragraph" w:default="1" w:styleId="Normal">
     <w:name w:val="Normal"/>

</xml_diff>